<commit_message>
Update and add a new document
Update user story doc
Add sprint 1 presentation
</commit_message>
<xml_diff>
--- a/User Story V0.1.docx
+++ b/User Story V0.1.docx
@@ -2940,6 +2940,314 @@
         <w:t>I can update the wrong answers.</w:t>
       </w:r>
     </w:p>
+    <w:p/>
+    <w:p>
+      <w:pPr>
+        <w:keepNext/>
+        <w:keepLines/>
+        <w:spacing w:before="40" w:after="0"/>
+        <w:outlineLvl w:val="1"/>
+        <w:rPr>
+          <w:rFonts w:asciiTheme="majorHAnsi" w:eastAsiaTheme="majorEastAsia" w:hAnsiTheme="majorHAnsi" w:cstheme="majorBidi"/>
+          <w:color w:val="2F5496" w:themeColor="accent1" w:themeShade="BF"/>
+          <w:sz w:val="26"/>
+          <w:szCs w:val="26"/>
+        </w:rPr>
+      </w:pPr>
+      <w:r>
+        <w:rPr>
+          <w:rFonts w:asciiTheme="majorHAnsi" w:eastAsiaTheme="majorEastAsia" w:hAnsiTheme="majorHAnsi" w:cstheme="majorBidi"/>
+          <w:color w:val="2F5496" w:themeColor="accent1" w:themeShade="BF"/>
+          <w:sz w:val="26"/>
+          <w:szCs w:val="26"/>
+        </w:rPr>
+        <w:t>User story 1</w:t>
+      </w:r>
+      <w:r>
+        <w:rPr>
+          <w:rFonts w:asciiTheme="majorHAnsi" w:eastAsiaTheme="majorEastAsia" w:hAnsiTheme="majorHAnsi" w:cstheme="majorBidi"/>
+          <w:color w:val="2F5496" w:themeColor="accent1" w:themeShade="BF"/>
+          <w:sz w:val="26"/>
+          <w:szCs w:val="26"/>
+        </w:rPr>
+        <w:t>5</w:t>
+      </w:r>
+    </w:p>
+    <w:p>
+      <w:r>
+        <w:t xml:space="preserve">As a player or an admin, I want to be able to login to the web app, so that I see my information. </w:t>
+      </w:r>
+    </w:p>
+    <w:p>
+      <w:r>
+        <w:t>Est pts: 1</w:t>
+      </w:r>
+    </w:p>
+    <w:p>
+      <w:r>
+        <w:t>Prior pts: 7</w:t>
+      </w:r>
+    </w:p>
+    <w:p>
+      <w:pPr>
+        <w:rPr>
+          <w:b/>
+          <w:bCs/>
+        </w:rPr>
+      </w:pPr>
+      <w:r>
+        <w:rPr>
+          <w:b/>
+          <w:bCs/>
+        </w:rPr>
+        <w:t>Acceptance Criteria</w:t>
+      </w:r>
+    </w:p>
+    <w:p>
+      <w:pPr>
+        <w:pStyle w:val="ListParagraph"/>
+        <w:numPr>
+          <w:ilvl w:val="0"/>
+          <w:numId w:val="7"/>
+        </w:numPr>
+      </w:pPr>
+      <w:r>
+        <w:t>I can see my profile page.</w:t>
+      </w:r>
+    </w:p>
+    <w:p>
+      <w:pPr>
+        <w:pStyle w:val="ListParagraph"/>
+        <w:numPr>
+          <w:ilvl w:val="0"/>
+          <w:numId w:val="7"/>
+        </w:numPr>
+      </w:pPr>
+      <w:r>
+        <w:t>I can edit, delete, and add some information on my profile page.</w:t>
+      </w:r>
+    </w:p>
+    <w:p>
+      <w:pPr>
+        <w:pStyle w:val="ListParagraph"/>
+        <w:numPr>
+          <w:ilvl w:val="0"/>
+          <w:numId w:val="7"/>
+        </w:numPr>
+      </w:pPr>
+      <w:r>
+        <w:t>I can see a logout button.</w:t>
+      </w:r>
+    </w:p>
+    <w:p/>
+    <w:p>
+      <w:pPr>
+        <w:keepNext/>
+        <w:keepLines/>
+        <w:spacing w:before="40" w:after="0"/>
+        <w:outlineLvl w:val="1"/>
+        <w:rPr>
+          <w:rFonts w:asciiTheme="majorHAnsi" w:eastAsiaTheme="majorEastAsia" w:hAnsiTheme="majorHAnsi" w:cstheme="majorBidi"/>
+          <w:color w:val="2F5496" w:themeColor="accent1" w:themeShade="BF"/>
+          <w:sz w:val="26"/>
+          <w:szCs w:val="26"/>
+        </w:rPr>
+      </w:pPr>
+      <w:r>
+        <w:rPr>
+          <w:rFonts w:asciiTheme="majorHAnsi" w:eastAsiaTheme="majorEastAsia" w:hAnsiTheme="majorHAnsi" w:cstheme="majorBidi"/>
+          <w:color w:val="2F5496" w:themeColor="accent1" w:themeShade="BF"/>
+          <w:sz w:val="26"/>
+          <w:szCs w:val="26"/>
+        </w:rPr>
+        <w:lastRenderedPageBreak/>
+        <w:t>User story 1</w:t>
+      </w:r>
+      <w:r>
+        <w:rPr>
+          <w:rFonts w:asciiTheme="majorHAnsi" w:eastAsiaTheme="majorEastAsia" w:hAnsiTheme="majorHAnsi" w:cstheme="majorBidi"/>
+          <w:color w:val="2F5496" w:themeColor="accent1" w:themeShade="BF"/>
+          <w:sz w:val="26"/>
+          <w:szCs w:val="26"/>
+        </w:rPr>
+        <w:t>6</w:t>
+      </w:r>
+    </w:p>
+    <w:p>
+      <w:r>
+        <w:t xml:space="preserve">As a player or an admin, I want to be able to logout of the web app, so that another person that uses my system doesn’t have access to my account. </w:t>
+      </w:r>
+    </w:p>
+    <w:p>
+      <w:r>
+        <w:t>Est pts: 1</w:t>
+      </w:r>
+    </w:p>
+    <w:p>
+      <w:r>
+        <w:t>Prior pts: 7</w:t>
+      </w:r>
+    </w:p>
+    <w:p>
+      <w:pPr>
+        <w:rPr>
+          <w:b/>
+          <w:bCs/>
+        </w:rPr>
+      </w:pPr>
+      <w:r>
+        <w:rPr>
+          <w:b/>
+          <w:bCs/>
+        </w:rPr>
+        <w:t>Acceptance Criteria</w:t>
+      </w:r>
+    </w:p>
+    <w:p>
+      <w:pPr>
+        <w:pStyle w:val="ListParagraph"/>
+        <w:numPr>
+          <w:ilvl w:val="0"/>
+          <w:numId w:val="7"/>
+        </w:numPr>
+      </w:pPr>
+      <w:r>
+        <w:t>I can’t see my profile page.</w:t>
+      </w:r>
+    </w:p>
+    <w:p>
+      <w:pPr>
+        <w:pStyle w:val="ListParagraph"/>
+        <w:numPr>
+          <w:ilvl w:val="0"/>
+          <w:numId w:val="7"/>
+        </w:numPr>
+      </w:pPr>
+      <w:r>
+        <w:t xml:space="preserve">I can still see a </w:t>
+      </w:r>
+      <w:r>
+        <w:t>sign-up</w:t>
+      </w:r>
+      <w:r>
+        <w:t xml:space="preserve"> button.</w:t>
+      </w:r>
+    </w:p>
+    <w:p/>
+    <w:p>
+      <w:pPr>
+        <w:pStyle w:val="Heading1"/>
+      </w:pPr>
+      <w:r>
+        <w:t>Non-Functional requirements</w:t>
+      </w:r>
+    </w:p>
+    <w:p>
+      <w:pPr>
+        <w:pStyle w:val="ListParagraph"/>
+        <w:numPr>
+          <w:ilvl w:val="0"/>
+          <w:numId w:val="9"/>
+        </w:numPr>
+      </w:pPr>
+      <w:bookmarkStart w:id="22" w:name="_Hlk161923461"/>
+      <w:r>
+        <w:rPr>
+          <w:b/>
+          <w:bCs/>
+        </w:rPr>
+        <w:t>Performance</w:t>
+      </w:r>
+      <w:r>
+        <w:rPr>
+          <w:b/>
+          <w:bCs/>
+        </w:rPr>
+        <w:t>:</w:t>
+      </w:r>
+      <w:r>
+        <w:rPr>
+          <w:b/>
+          <w:bCs/>
+        </w:rPr>
+        <w:t xml:space="preserve"> </w:t>
+      </w:r>
+      <w:r>
+        <w:t>The game interface should respond to interaction during the game or outside the game within 1 second for 95% of the interaction.</w:t>
+      </w:r>
+      <w:bookmarkEnd w:id="22"/>
+    </w:p>
+    <w:p/>
+    <w:p>
+      <w:pPr>
+        <w:pStyle w:val="ListParagraph"/>
+        <w:numPr>
+          <w:ilvl w:val="0"/>
+          <w:numId w:val="9"/>
+        </w:numPr>
+      </w:pPr>
+      <w:r>
+        <w:rPr>
+          <w:b/>
+          <w:bCs/>
+        </w:rPr>
+        <w:t>Scalability</w:t>
+      </w:r>
+      <w:r>
+        <w:rPr>
+          <w:b/>
+          <w:bCs/>
+        </w:rPr>
+        <w:t>:</w:t>
+      </w:r>
+      <w:r>
+        <w:rPr>
+          <w:b/>
+          <w:bCs/>
+        </w:rPr>
+        <w:t xml:space="preserve"> </w:t>
+      </w:r>
+      <w:r>
+        <w:t>The system should be able to handle at least ten thousand concurrent players during peak hours with minimal response issues.</w:t>
+      </w:r>
+    </w:p>
+    <w:p/>
+    <w:p>
+      <w:pPr>
+        <w:pStyle w:val="ListParagraph"/>
+        <w:numPr>
+          <w:ilvl w:val="0"/>
+          <w:numId w:val="9"/>
+        </w:numPr>
+      </w:pPr>
+      <w:r>
+        <w:rPr>
+          <w:b/>
+          <w:bCs/>
+        </w:rPr>
+        <w:t xml:space="preserve">Security: </w:t>
+      </w:r>
+      <w:r>
+        <w:t xml:space="preserve">The system should </w:t>
+      </w:r>
+      <w:r>
+        <w:t>comply with relevant data protection and security standers like OWSAP.</w:t>
+      </w:r>
+    </w:p>
+    <w:p>
+      <w:pPr>
+        <w:ind w:left="360"/>
+      </w:pPr>
+    </w:p>
+    <w:p>
+      <w:pPr>
+        <w:pStyle w:val="ListParagraph"/>
+        <w:numPr>
+          <w:ilvl w:val="0"/>
+          <w:numId w:val="9"/>
+        </w:numPr>
+      </w:pPr>
+    </w:p>
     <w:sectPr>
       <w:pgSz w:w="12240" w:h="15840"/>
       <w:pgMar w:top="1417" w:right="1417" w:bottom="1417" w:left="1417" w:header="720" w:footer="720" w:gutter="0"/>
@@ -3405,6 +3713,119 @@
     </w:lvl>
   </w:abstractNum>
   <w:abstractNum w:abstractNumId="4" w15:restartNumberingAfterBreak="0">
+    <w:nsid w:val="5A4676E6"/>
+    <w:multiLevelType w:val="hybridMultilevel"/>
+    <w:tmpl w:val="916EBD4E"/>
+    <w:lvl w:ilvl="0" w:tplc="04090001">
+      <w:start w:val="1"/>
+      <w:numFmt w:val="bullet"/>
+      <w:lvlText w:val=""/>
+      <w:lvlJc w:val="left"/>
+      <w:pPr>
+        <w:ind w:left="720" w:hanging="360"/>
+      </w:pPr>
+      <w:rPr>
+        <w:rFonts w:ascii="Symbol" w:hAnsi="Symbol" w:hint="default"/>
+      </w:rPr>
+    </w:lvl>
+    <w:lvl w:ilvl="1" w:tplc="04090003">
+      <w:start w:val="1"/>
+      <w:numFmt w:val="bullet"/>
+      <w:lvlText w:val="o"/>
+      <w:lvlJc w:val="left"/>
+      <w:pPr>
+        <w:ind w:left="1440" w:hanging="360"/>
+      </w:pPr>
+      <w:rPr>
+        <w:rFonts w:ascii="Courier New" w:hAnsi="Courier New" w:cs="Courier New" w:hint="default"/>
+      </w:rPr>
+    </w:lvl>
+    <w:lvl w:ilvl="2" w:tplc="04090005">
+      <w:start w:val="1"/>
+      <w:numFmt w:val="bullet"/>
+      <w:lvlText w:val=""/>
+      <w:lvlJc w:val="left"/>
+      <w:pPr>
+        <w:ind w:left="2160" w:hanging="360"/>
+      </w:pPr>
+      <w:rPr>
+        <w:rFonts w:ascii="Wingdings" w:hAnsi="Wingdings" w:hint="default"/>
+      </w:rPr>
+    </w:lvl>
+    <w:lvl w:ilvl="3" w:tplc="04090001" w:tentative="1">
+      <w:start w:val="1"/>
+      <w:numFmt w:val="bullet"/>
+      <w:lvlText w:val=""/>
+      <w:lvlJc w:val="left"/>
+      <w:pPr>
+        <w:ind w:left="2880" w:hanging="360"/>
+      </w:pPr>
+      <w:rPr>
+        <w:rFonts w:ascii="Symbol" w:hAnsi="Symbol" w:hint="default"/>
+      </w:rPr>
+    </w:lvl>
+    <w:lvl w:ilvl="4" w:tplc="04090003" w:tentative="1">
+      <w:start w:val="1"/>
+      <w:numFmt w:val="bullet"/>
+      <w:lvlText w:val="o"/>
+      <w:lvlJc w:val="left"/>
+      <w:pPr>
+        <w:ind w:left="3600" w:hanging="360"/>
+      </w:pPr>
+      <w:rPr>
+        <w:rFonts w:ascii="Courier New" w:hAnsi="Courier New" w:cs="Courier New" w:hint="default"/>
+      </w:rPr>
+    </w:lvl>
+    <w:lvl w:ilvl="5" w:tplc="04090005" w:tentative="1">
+      <w:start w:val="1"/>
+      <w:numFmt w:val="bullet"/>
+      <w:lvlText w:val=""/>
+      <w:lvlJc w:val="left"/>
+      <w:pPr>
+        <w:ind w:left="4320" w:hanging="360"/>
+      </w:pPr>
+      <w:rPr>
+        <w:rFonts w:ascii="Wingdings" w:hAnsi="Wingdings" w:hint="default"/>
+      </w:rPr>
+    </w:lvl>
+    <w:lvl w:ilvl="6" w:tplc="04090001" w:tentative="1">
+      <w:start w:val="1"/>
+      <w:numFmt w:val="bullet"/>
+      <w:lvlText w:val=""/>
+      <w:lvlJc w:val="left"/>
+      <w:pPr>
+        <w:ind w:left="5040" w:hanging="360"/>
+      </w:pPr>
+      <w:rPr>
+        <w:rFonts w:ascii="Symbol" w:hAnsi="Symbol" w:hint="default"/>
+      </w:rPr>
+    </w:lvl>
+    <w:lvl w:ilvl="7" w:tplc="04090003" w:tentative="1">
+      <w:start w:val="1"/>
+      <w:numFmt w:val="bullet"/>
+      <w:lvlText w:val="o"/>
+      <w:lvlJc w:val="left"/>
+      <w:pPr>
+        <w:ind w:left="5760" w:hanging="360"/>
+      </w:pPr>
+      <w:rPr>
+        <w:rFonts w:ascii="Courier New" w:hAnsi="Courier New" w:cs="Courier New" w:hint="default"/>
+      </w:rPr>
+    </w:lvl>
+    <w:lvl w:ilvl="8" w:tplc="04090005" w:tentative="1">
+      <w:start w:val="1"/>
+      <w:numFmt w:val="bullet"/>
+      <w:lvlText w:val=""/>
+      <w:lvlJc w:val="left"/>
+      <w:pPr>
+        <w:ind w:left="6480" w:hanging="360"/>
+      </w:pPr>
+      <w:rPr>
+        <w:rFonts w:ascii="Wingdings" w:hAnsi="Wingdings" w:hint="default"/>
+      </w:rPr>
+    </w:lvl>
+  </w:abstractNum>
+  <w:abstractNum w:abstractNumId="5" w15:restartNumberingAfterBreak="0">
     <w:nsid w:val="5E662D0D"/>
     <w:multiLevelType w:val="hybridMultilevel"/>
     <w:tmpl w:val="1736DC86"/>
@@ -3517,7 +3938,7 @@
       </w:rPr>
     </w:lvl>
   </w:abstractNum>
-  <w:abstractNum w:abstractNumId="5" w15:restartNumberingAfterBreak="0">
+  <w:abstractNum w:abstractNumId="6" w15:restartNumberingAfterBreak="0">
     <w:nsid w:val="66284BF9"/>
     <w:multiLevelType w:val="hybridMultilevel"/>
     <w:tmpl w:val="95B49652"/>
@@ -3630,7 +4051,7 @@
       </w:rPr>
     </w:lvl>
   </w:abstractNum>
-  <w:abstractNum w:abstractNumId="6" w15:restartNumberingAfterBreak="0">
+  <w:abstractNum w:abstractNumId="7" w15:restartNumberingAfterBreak="0">
     <w:nsid w:val="6E5E65A3"/>
     <w:multiLevelType w:val="hybridMultilevel"/>
     <w:tmpl w:val="D83E7688"/>
@@ -3743,7 +4164,7 @@
       </w:rPr>
     </w:lvl>
   </w:abstractNum>
-  <w:abstractNum w:abstractNumId="7" w15:restartNumberingAfterBreak="0">
+  <w:abstractNum w:abstractNumId="8" w15:restartNumberingAfterBreak="0">
     <w:nsid w:val="7BE962D1"/>
     <w:multiLevelType w:val="hybridMultilevel"/>
     <w:tmpl w:val="54722202"/>
@@ -3860,25 +4281,28 @@
     <w:abstractNumId w:val="0"/>
   </w:num>
   <w:num w:numId="2" w16cid:durableId="1380785360">
-    <w:abstractNumId w:val="7"/>
+    <w:abstractNumId w:val="8"/>
   </w:num>
   <w:num w:numId="3" w16cid:durableId="832718966">
     <w:abstractNumId w:val="2"/>
   </w:num>
   <w:num w:numId="4" w16cid:durableId="2038694156">
-    <w:abstractNumId w:val="4"/>
+    <w:abstractNumId w:val="5"/>
   </w:num>
   <w:num w:numId="5" w16cid:durableId="2100976555">
     <w:abstractNumId w:val="1"/>
   </w:num>
   <w:num w:numId="6" w16cid:durableId="2101754669">
-    <w:abstractNumId w:val="5"/>
+    <w:abstractNumId w:val="6"/>
   </w:num>
   <w:num w:numId="7" w16cid:durableId="777527176">
-    <w:abstractNumId w:val="6"/>
+    <w:abstractNumId w:val="7"/>
   </w:num>
   <w:num w:numId="8" w16cid:durableId="1960532225">
     <w:abstractNumId w:val="3"/>
+  </w:num>
+  <w:num w:numId="9" w16cid:durableId="424309399">
+    <w:abstractNumId w:val="4"/>
   </w:num>
 </w:numbering>
 </file>
@@ -4283,7 +4707,7 @@
   <w:style w:type="paragraph" w:default="1" w:styleId="Normal">
     <w:name w:val="Normal"/>
     <w:qFormat/>
-    <w:rsid w:val="00F36810"/>
+    <w:rsid w:val="004033EB"/>
   </w:style>
   <w:style w:type="paragraph" w:styleId="Heading1">
     <w:name w:val="heading 1"/>

</xml_diff>